<commit_message>
add glimpse to week 2 notecards
</commit_message>
<xml_diff>
--- a/R Resources/week2_notecards.docx
+++ b/R Resources/week2_notecards.docx
@@ -1,6 +1,6 @@
 
 <file path=word/document.xml><?xml version="1.0" encoding="utf-8"?>
-<w:document xmlns:wpc="http://schemas.microsoft.com/office/word/2010/wordprocessingCanvas" xmlns:cx="http://schemas.microsoft.com/office/drawing/2014/chartex" xmlns:cx1="http://schemas.microsoft.com/office/drawing/2015/9/8/chartex" xmlns:cx2="http://schemas.microsoft.com/office/drawing/2015/10/21/chartex" xmlns:cx3="http://schemas.microsoft.com/office/drawing/2016/5/9/chartex" xmlns:cx4="http://schemas.microsoft.com/office/drawing/2016/5/10/chartex" xmlns:cx5="http://schemas.microsoft.com/office/drawing/2016/5/11/chartex" xmlns:cx6="http://schemas.microsoft.com/office/drawing/2016/5/12/chartex" xmlns:cx7="http://schemas.microsoft.com/office/drawing/2016/5/13/chartex" xmlns:cx8="http://schemas.microsoft.com/office/drawing/2016/5/14/chartex" xmlns:mc="http://schemas.openxmlformats.org/markup-compatibility/2006" xmlns:aink="http://schemas.microsoft.com/office/drawing/2016/ink" xmlns:am3d="http://schemas.microsoft.com/office/drawing/2017/model3d" xmlns:o="urn:schemas-microsoft-com:office:office" xmlns:r="http://schemas.openxmlformats.org/officeDocument/2006/relationships" xmlns:m="http://schemas.openxmlformats.org/officeDocument/2006/math" xmlns:v="urn:schemas-microsoft-com:vml" xmlns:wp14="http://schemas.microsoft.com/office/word/2010/wordprocessingDrawing" xmlns:wp="http://schemas.openxmlformats.org/drawingml/2006/wordprocessingDrawing" xmlns:w10="urn:schemas-microsoft-com:office:word" xmlns:w="http://schemas.openxmlformats.org/wordprocessingml/2006/main" xmlns:w14="http://schemas.microsoft.com/office/word/2010/wordml" xmlns:w15="http://schemas.microsoft.com/office/word/2012/wordml" xmlns:w16cex="http://schemas.microsoft.com/office/word/2018/wordml/cex" xmlns:w16cid="http://schemas.microsoft.com/office/word/2016/wordml/cid" xmlns:w16="http://schemas.microsoft.com/office/word/2018/wordml" xmlns:w16sdtdh="http://schemas.microsoft.com/office/word/2020/wordml/sdtdatahash" xmlns:w16se="http://schemas.microsoft.com/office/word/2015/wordml/symex" xmlns:wpg="http://schemas.microsoft.com/office/word/2010/wordprocessingGroup" xmlns:wpi="http://schemas.microsoft.com/office/word/2010/wordprocessingInk" xmlns:wne="http://schemas.microsoft.com/office/word/2006/wordml" xmlns:wps="http://schemas.microsoft.com/office/word/2010/wordprocessingShape" mc:Ignorable="w14 w15 w16se w16cid w16 w16cex w16sdtdh wp14">
+<w:document xmlns:wpc="http://schemas.microsoft.com/office/word/2010/wordprocessingCanvas" xmlns:cx="http://schemas.microsoft.com/office/drawing/2014/chartex" xmlns:cx1="http://schemas.microsoft.com/office/drawing/2015/9/8/chartex" xmlns:cx2="http://schemas.microsoft.com/office/drawing/2015/10/21/chartex" xmlns:cx3="http://schemas.microsoft.com/office/drawing/2016/5/9/chartex" xmlns:cx4="http://schemas.microsoft.com/office/drawing/2016/5/10/chartex" xmlns:cx5="http://schemas.microsoft.com/office/drawing/2016/5/11/chartex" xmlns:cx6="http://schemas.microsoft.com/office/drawing/2016/5/12/chartex" xmlns:cx7="http://schemas.microsoft.com/office/drawing/2016/5/13/chartex" xmlns:cx8="http://schemas.microsoft.com/office/drawing/2016/5/14/chartex" xmlns:mc="http://schemas.openxmlformats.org/markup-compatibility/2006" xmlns:aink="http://schemas.microsoft.com/office/drawing/2016/ink" xmlns:am3d="http://schemas.microsoft.com/office/drawing/2017/model3d" xmlns:o="urn:schemas-microsoft-com:office:office" xmlns:oel="http://schemas.microsoft.com/office/2019/extlst" xmlns:r="http://schemas.openxmlformats.org/officeDocument/2006/relationships" xmlns:m="http://schemas.openxmlformats.org/officeDocument/2006/math" xmlns:v="urn:schemas-microsoft-com:vml" xmlns:wp14="http://schemas.microsoft.com/office/word/2010/wordprocessingDrawing" xmlns:wp="http://schemas.openxmlformats.org/drawingml/2006/wordprocessingDrawing" xmlns:w10="urn:schemas-microsoft-com:office:word" xmlns:w="http://schemas.openxmlformats.org/wordprocessingml/2006/main" xmlns:w14="http://schemas.microsoft.com/office/word/2010/wordml" xmlns:w15="http://schemas.microsoft.com/office/word/2012/wordml" xmlns:w16cex="http://schemas.microsoft.com/office/word/2018/wordml/cex" xmlns:w16cid="http://schemas.microsoft.com/office/word/2016/wordml/cid" xmlns:w16="http://schemas.microsoft.com/office/word/2018/wordml" xmlns:w16sdtdh="http://schemas.microsoft.com/office/word/2020/wordml/sdtdatahash" xmlns:w16se="http://schemas.microsoft.com/office/word/2015/wordml/symex" xmlns:wpg="http://schemas.microsoft.com/office/word/2010/wordprocessingGroup" xmlns:wpi="http://schemas.microsoft.com/office/word/2010/wordprocessingInk" xmlns:wne="http://schemas.microsoft.com/office/word/2006/wordml" xmlns:wps="http://schemas.microsoft.com/office/word/2010/wordprocessingShape" mc:Ignorable="w14 w15 w16se w16cid w16 w16cex w16sdtdh wp14">
   <w:body>
     <w:tbl>
       <w:tblPr>
@@ -59,7 +59,43 @@
                 <w:sz w:val="24"/>
                 <w:szCs w:val="24"/>
               </w:rPr>
-              <w:t xml:space="preserve">IPEDS &lt;- read_csv(here::here("data", </w:t>
+              <w:t xml:space="preserve">IPEDS &lt;- </w:t>
+            </w:r>
+            <w:proofErr w:type="spellStart"/>
+            <w:r>
+              <w:rPr>
+                <w:rFonts w:ascii="Courier New" w:hAnsi="Courier New" w:cs="Courier New"/>
+                <w:sz w:val="24"/>
+                <w:szCs w:val="24"/>
+              </w:rPr>
+              <w:t>read_</w:t>
+            </w:r>
+            <w:proofErr w:type="gramStart"/>
+            <w:r>
+              <w:rPr>
+                <w:rFonts w:ascii="Courier New" w:hAnsi="Courier New" w:cs="Courier New"/>
+                <w:sz w:val="24"/>
+                <w:szCs w:val="24"/>
+              </w:rPr>
+              <w:t>csv</w:t>
+            </w:r>
+            <w:proofErr w:type="spellEnd"/>
+            <w:r>
+              <w:rPr>
+                <w:rFonts w:ascii="Courier New" w:hAnsi="Courier New" w:cs="Courier New"/>
+                <w:sz w:val="24"/>
+                <w:szCs w:val="24"/>
+              </w:rPr>
+              <w:t>(</w:t>
+            </w:r>
+            <w:proofErr w:type="gramEnd"/>
+            <w:r>
+              <w:rPr>
+                <w:rFonts w:ascii="Courier New" w:hAnsi="Courier New" w:cs="Courier New"/>
+                <w:sz w:val="24"/>
+                <w:szCs w:val="24"/>
+              </w:rPr>
+              <w:t xml:space="preserve">here::here("data", </w:t>
             </w:r>
           </w:p>
           <w:p>
@@ -85,25 +121,7 @@
                 <w:sz w:val="24"/>
                 <w:szCs w:val="24"/>
               </w:rPr>
-              <w:t>&lt;NAME OF DATASET.</w:t>
-            </w:r>
-            <w:r>
-              <w:rPr>
-                <w:rFonts w:ascii="Courier New" w:hAnsi="Courier New" w:cs="Courier New"/>
-                <w:color w:val="FF0000"/>
-                <w:sz w:val="24"/>
-                <w:szCs w:val="24"/>
-              </w:rPr>
-              <w:t>csv</w:t>
-            </w:r>
-            <w:r>
-              <w:rPr>
-                <w:rFonts w:ascii="Courier New" w:hAnsi="Courier New" w:cs="Courier New"/>
-                <w:color w:val="FF0000"/>
-                <w:sz w:val="24"/>
-                <w:szCs w:val="24"/>
-              </w:rPr>
-              <w:t>&gt;</w:t>
+              <w:t>&lt;NAME OF DATASET.csv&gt;</w:t>
             </w:r>
             <w:r>
               <w:rPr>
@@ -182,148 +200,63 @@
                 <w:sz w:val="28"/>
                 <w:szCs w:val="28"/>
               </w:rPr>
-              <w:t>Calculating Summary Statistics</w:t>
-            </w:r>
-            <w:r>
+              <w:t>Preview a Dataset</w:t>
+            </w:r>
+          </w:p>
+          <w:p>
+            <w:pPr>
+              <w:rPr>
+                <w:rFonts w:ascii="Courier New" w:hAnsi="Courier New" w:cs="Courier New"/>
+                <w:color w:val="FF0000"/>
+                <w:sz w:val="24"/>
+                <w:szCs w:val="24"/>
+              </w:rPr>
+            </w:pPr>
+            <w:proofErr w:type="gramStart"/>
+            <w:r>
+              <w:rPr>
+                <w:rFonts w:ascii="Courier New" w:hAnsi="Courier New" w:cs="Courier New"/>
+                <w:sz w:val="24"/>
+                <w:szCs w:val="24"/>
+              </w:rPr>
+              <w:t>glimpse(</w:t>
+            </w:r>
+            <w:proofErr w:type="gramEnd"/>
+            <w:r>
+              <w:rPr>
+                <w:rFonts w:ascii="Courier New" w:hAnsi="Courier New" w:cs="Courier New"/>
+                <w:color w:val="FF0000"/>
+                <w:sz w:val="24"/>
+                <w:szCs w:val="24"/>
+              </w:rPr>
+              <w:t>&lt;NAME OF DATASET&gt;</w:t>
+            </w:r>
+            <w:r>
+              <w:rPr>
+                <w:rFonts w:ascii="Courier New" w:hAnsi="Courier New" w:cs="Courier New"/>
+                <w:sz w:val="24"/>
+                <w:szCs w:val="24"/>
+              </w:rPr>
+              <w:t>)</w:t>
+            </w:r>
+          </w:p>
+          <w:p>
+            <w:pPr>
               <w:rPr>
                 <w:b/>
                 <w:bCs/>
                 <w:sz w:val="28"/>
                 <w:szCs w:val="28"/>
               </w:rPr>
-              <w:t xml:space="preserve"> for One Numerical Variable</w:t>
-            </w:r>
-          </w:p>
-          <w:p>
-            <w:pPr>
-              <w:jc w:val="center"/>
-              <w:rPr>
-                <w:b/>
-                <w:bCs/>
-                <w:sz w:val="28"/>
-                <w:szCs w:val="28"/>
-              </w:rPr>
-            </w:pPr>
-          </w:p>
-          <w:p>
-            <w:pPr>
-              <w:rPr>
-                <w:rFonts w:ascii="Courier New" w:hAnsi="Courier New" w:cs="Courier New"/>
-                <w:sz w:val="24"/>
-                <w:szCs w:val="24"/>
-              </w:rPr>
-            </w:pPr>
-            <w:r>
-              <w:rPr>
-                <w:rFonts w:ascii="Courier New" w:hAnsi="Courier New" w:cs="Courier New"/>
-                <w:sz w:val="24"/>
-                <w:szCs w:val="24"/>
-              </w:rPr>
-              <w:t xml:space="preserve">favstats(~ </w:t>
-            </w:r>
-            <w:r>
-              <w:rPr>
-                <w:rFonts w:ascii="Courier New" w:hAnsi="Courier New" w:cs="Courier New"/>
-                <w:color w:val="FF0000"/>
-                <w:sz w:val="24"/>
-                <w:szCs w:val="24"/>
-              </w:rPr>
-              <w:t>&lt;NAME OF VARIABLE&gt;</w:t>
-            </w:r>
-            <w:r>
-              <w:rPr>
-                <w:rFonts w:ascii="Courier New" w:hAnsi="Courier New" w:cs="Courier New"/>
-                <w:sz w:val="24"/>
-                <w:szCs w:val="24"/>
-              </w:rPr>
-              <w:t xml:space="preserve">, data = </w:t>
-            </w:r>
-            <w:r>
-              <w:rPr>
-                <w:rFonts w:ascii="Courier New" w:hAnsi="Courier New" w:cs="Courier New"/>
-                <w:color w:val="FF0000"/>
-                <w:sz w:val="24"/>
-                <w:szCs w:val="24"/>
-              </w:rPr>
-              <w:t>&lt;NAME OF DATASET&gt;</w:t>
-            </w:r>
-            <w:r>
-              <w:rPr>
-                <w:rFonts w:ascii="Courier New" w:hAnsi="Courier New" w:cs="Courier New"/>
-                <w:sz w:val="24"/>
-                <w:szCs w:val="24"/>
-              </w:rPr>
-              <w:t>)</w:t>
-            </w:r>
-          </w:p>
-          <w:p>
-            <w:pPr>
-              <w:rPr>
-                <w:b/>
-                <w:bCs/>
-              </w:rPr>
-            </w:pPr>
-          </w:p>
-          <w:p>
-            <w:r>
-              <w:rPr>
-                <w:b/>
-                <w:bCs/>
-                <w:i/>
-                <w:iCs/>
-              </w:rPr>
-              <w:t>Note:</w:t>
-            </w:r>
-            <w:r>
-              <w:rPr>
-                <w:b/>
-                <w:bCs/>
-                <w:i/>
-                <w:iCs/>
-              </w:rPr>
-              <w:t xml:space="preserve"> </w:t>
-            </w:r>
-            <w:r>
-              <w:t xml:space="preserve">The ~ </w:t>
-            </w:r>
-            <w:r>
-              <w:rPr>
-                <w:b/>
-                <w:bCs/>
-              </w:rPr>
-              <w:t xml:space="preserve">must </w:t>
-            </w:r>
-            <w:r>
-              <w:t xml:space="preserve">be included </w:t>
-            </w:r>
-            <w:r>
-              <w:rPr>
-                <w:i/>
-                <w:iCs/>
-              </w:rPr>
-              <w:t>before</w:t>
-            </w:r>
-            <w:r>
-              <w:rPr>
-                <w:i/>
-                <w:iCs/>
-              </w:rPr>
-              <w:t xml:space="preserve"> </w:t>
-            </w:r>
-            <w:r>
-              <w:t xml:space="preserve">the </w:t>
-            </w:r>
-            <w:r>
-              <w:t>name of the variable!</w:t>
-            </w:r>
-          </w:p>
-          <w:p>
-            <w:pPr>
-              <w:rPr>
-                <w:b/>
-                <w:bCs/>
-              </w:rPr>
-            </w:pPr>
+            </w:pPr>
+            <w:r>
+              <w:rPr>
+                <w:rFonts w:ascii="Courier New" w:hAnsi="Courier New" w:cs="Courier New"/>
+                <w:sz w:val="24"/>
+                <w:szCs w:val="24"/>
+              </w:rPr>
+              <w:t xml:space="preserve">       </w:t>
+            </w:r>
           </w:p>
         </w:tc>
       </w:tr>
@@ -349,33 +282,64 @@
                 <w:sz w:val="28"/>
                 <w:szCs w:val="28"/>
               </w:rPr>
-              <w:t>Histogram</w:t>
-            </w:r>
-          </w:p>
-          <w:p>
-            <w:pPr>
-              <w:rPr>
-                <w:rFonts w:ascii="Courier New" w:hAnsi="Courier New" w:cs="Courier New"/>
-                <w:sz w:val="24"/>
-                <w:szCs w:val="24"/>
-              </w:rPr>
-            </w:pPr>
-          </w:p>
-          <w:p>
-            <w:pPr>
-              <w:rPr>
-                <w:rFonts w:ascii="Courier New" w:hAnsi="Courier New" w:cs="Courier New"/>
-                <w:sz w:val="24"/>
-                <w:szCs w:val="24"/>
-              </w:rPr>
-            </w:pPr>
-            <w:r>
-              <w:rPr>
-                <w:rFonts w:ascii="Courier New" w:hAnsi="Courier New" w:cs="Courier New"/>
-                <w:sz w:val="24"/>
-                <w:szCs w:val="24"/>
-              </w:rPr>
-              <w:t xml:space="preserve">ggplot(data = </w:t>
+              <w:t>Calculating Summary Statistics</w:t>
+            </w:r>
+            <w:r>
+              <w:rPr>
+                <w:b/>
+                <w:bCs/>
+                <w:sz w:val="28"/>
+                <w:szCs w:val="28"/>
+              </w:rPr>
+              <w:t xml:space="preserve"> for One Numerical Variable</w:t>
+            </w:r>
+          </w:p>
+          <w:p>
+            <w:pPr>
+              <w:jc w:val="center"/>
+              <w:rPr>
+                <w:b/>
+                <w:bCs/>
+                <w:sz w:val="28"/>
+                <w:szCs w:val="28"/>
+              </w:rPr>
+            </w:pPr>
+          </w:p>
+          <w:p>
+            <w:pPr>
+              <w:rPr>
+                <w:rFonts w:ascii="Courier New" w:hAnsi="Courier New" w:cs="Courier New"/>
+                <w:sz w:val="24"/>
+                <w:szCs w:val="24"/>
+              </w:rPr>
+            </w:pPr>
+            <w:proofErr w:type="spellStart"/>
+            <w:proofErr w:type="gramStart"/>
+            <w:r>
+              <w:rPr>
+                <w:rFonts w:ascii="Courier New" w:hAnsi="Courier New" w:cs="Courier New"/>
+                <w:sz w:val="24"/>
+                <w:szCs w:val="24"/>
+              </w:rPr>
+              <w:t>favstats</w:t>
+            </w:r>
+            <w:proofErr w:type="spellEnd"/>
+            <w:r>
+              <w:rPr>
+                <w:rFonts w:ascii="Courier New" w:hAnsi="Courier New" w:cs="Courier New"/>
+                <w:sz w:val="24"/>
+                <w:szCs w:val="24"/>
+              </w:rPr>
+              <w:t>(</w:t>
+            </w:r>
+            <w:proofErr w:type="gramEnd"/>
+            <w:r>
+              <w:rPr>
+                <w:rFonts w:ascii="Courier New" w:hAnsi="Courier New" w:cs="Courier New"/>
+                <w:sz w:val="24"/>
+                <w:szCs w:val="24"/>
+              </w:rPr>
+              <w:t xml:space="preserve">~ </w:t>
             </w:r>
             <w:r>
               <w:rPr>
@@ -384,6 +348,23 @@
                 <w:sz w:val="24"/>
                 <w:szCs w:val="24"/>
               </w:rPr>
+              <w:t>&lt;NAME OF VARIABLE&gt;</w:t>
+            </w:r>
+            <w:r>
+              <w:rPr>
+                <w:rFonts w:ascii="Courier New" w:hAnsi="Courier New" w:cs="Courier New"/>
+                <w:sz w:val="24"/>
+                <w:szCs w:val="24"/>
+              </w:rPr>
+              <w:t xml:space="preserve">, data = </w:t>
+            </w:r>
+            <w:r>
+              <w:rPr>
+                <w:rFonts w:ascii="Courier New" w:hAnsi="Courier New" w:cs="Courier New"/>
+                <w:color w:val="FF0000"/>
+                <w:sz w:val="24"/>
+                <w:szCs w:val="24"/>
+              </w:rPr>
               <w:t>&lt;NAME OF DATASET&gt;</w:t>
             </w:r>
             <w:r>
@@ -392,127 +373,7 @@
                 <w:sz w:val="24"/>
                 <w:szCs w:val="24"/>
               </w:rPr>
-              <w:t xml:space="preserve">, </w:t>
-            </w:r>
-          </w:p>
-          <w:p>
-            <w:pPr>
-              <w:rPr>
-                <w:rFonts w:ascii="Courier New" w:hAnsi="Courier New" w:cs="Courier New"/>
-                <w:sz w:val="24"/>
-                <w:szCs w:val="24"/>
-              </w:rPr>
-            </w:pPr>
-            <w:r>
-              <w:rPr>
-                <w:rFonts w:ascii="Courier New" w:hAnsi="Courier New" w:cs="Courier New"/>
-                <w:sz w:val="24"/>
-                <w:szCs w:val="24"/>
-              </w:rPr>
-              <w:t xml:space="preserve">       mapping = aes(x = </w:t>
-            </w:r>
-            <w:r>
-              <w:rPr>
-                <w:rFonts w:ascii="Courier New" w:hAnsi="Courier New" w:cs="Courier New"/>
-                <w:color w:val="FF0000"/>
-                <w:sz w:val="24"/>
-                <w:szCs w:val="24"/>
-              </w:rPr>
-              <w:t>&lt;NAME OF VARIABLE&gt;</w:t>
-            </w:r>
-            <w:r>
-              <w:rPr>
-                <w:rFonts w:ascii="Courier New" w:hAnsi="Courier New" w:cs="Courier New"/>
-                <w:sz w:val="24"/>
-                <w:szCs w:val="24"/>
-              </w:rPr>
-              <w:t xml:space="preserve">)) + </w:t>
-            </w:r>
-          </w:p>
-          <w:p>
-            <w:pPr>
-              <w:rPr>
-                <w:rFonts w:ascii="Courier New" w:hAnsi="Courier New" w:cs="Courier New"/>
-                <w:sz w:val="24"/>
-                <w:szCs w:val="24"/>
-              </w:rPr>
-            </w:pPr>
-            <w:r>
-              <w:rPr>
-                <w:rFonts w:ascii="Courier New" w:hAnsi="Courier New" w:cs="Courier New"/>
-                <w:sz w:val="24"/>
-                <w:szCs w:val="24"/>
-              </w:rPr>
-              <w:t xml:space="preserve">  geom_histogram(binwidth = </w:t>
-            </w:r>
-            <w:r>
-              <w:rPr>
-                <w:rFonts w:ascii="Courier New" w:hAnsi="Courier New" w:cs="Courier New"/>
-                <w:color w:val="FF0000"/>
-                <w:sz w:val="24"/>
-                <w:szCs w:val="24"/>
-              </w:rPr>
-              <w:t>&lt;WIDTH OF BINS&gt;</w:t>
-            </w:r>
-            <w:r>
-              <w:rPr>
-                <w:rFonts w:ascii="Courier New" w:hAnsi="Courier New" w:cs="Courier New"/>
-                <w:sz w:val="24"/>
-                <w:szCs w:val="24"/>
-              </w:rPr>
-              <w:t xml:space="preserve">) + </w:t>
-            </w:r>
-          </w:p>
-          <w:p>
-            <w:pPr>
-              <w:rPr>
-                <w:rFonts w:ascii="Courier New" w:hAnsi="Courier New" w:cs="Courier New"/>
-                <w:sz w:val="24"/>
-                <w:szCs w:val="24"/>
-              </w:rPr>
-            </w:pPr>
-            <w:r>
-              <w:rPr>
-                <w:rFonts w:ascii="Courier New" w:hAnsi="Courier New" w:cs="Courier New"/>
-                <w:sz w:val="24"/>
-                <w:szCs w:val="24"/>
-              </w:rPr>
-              <w:t xml:space="preserve">  labs(x = "</w:t>
-            </w:r>
-            <w:r>
-              <w:rPr>
-                <w:rFonts w:ascii="Courier New" w:hAnsi="Courier New" w:cs="Courier New"/>
-                <w:color w:val="FF0000"/>
-                <w:sz w:val="24"/>
-                <w:szCs w:val="24"/>
-              </w:rPr>
-              <w:t>&lt;</w:t>
-            </w:r>
-            <w:r>
-              <w:rPr>
-                <w:rFonts w:ascii="Courier New" w:hAnsi="Courier New" w:cs="Courier New"/>
-                <w:color w:val="FF0000"/>
-                <w:sz w:val="24"/>
-                <w:szCs w:val="24"/>
-              </w:rPr>
-              <w:t>TITLE FOR THE X-AXIS</w:t>
-            </w:r>
-            <w:r>
-              <w:rPr>
-                <w:rFonts w:ascii="Courier New" w:hAnsi="Courier New" w:cs="Courier New"/>
-                <w:color w:val="FF0000"/>
-                <w:sz w:val="24"/>
-                <w:szCs w:val="24"/>
-              </w:rPr>
-              <w:t>&gt;</w:t>
-            </w:r>
-            <w:r>
-              <w:rPr>
-                <w:rFonts w:ascii="Courier New" w:hAnsi="Courier New" w:cs="Courier New"/>
-                <w:sz w:val="24"/>
-                <w:szCs w:val="24"/>
-              </w:rPr>
-              <w:t>")</w:t>
+              <w:t>)</w:t>
             </w:r>
           </w:p>
           <w:p>
@@ -543,26 +404,37 @@
               <w:t xml:space="preserve"> </w:t>
             </w:r>
             <w:r>
-              <w:t>A</w:t>
-            </w:r>
-            <w:r>
+              <w:t xml:space="preserve">The ~ </w:t>
+            </w:r>
+            <w:r>
+              <w:rPr>
+                <w:b/>
+                <w:bCs/>
+              </w:rPr>
+              <w:t xml:space="preserve">must </w:t>
+            </w:r>
+            <w:r>
+              <w:t xml:space="preserve">be included </w:t>
+            </w:r>
+            <w:r>
+              <w:rPr>
+                <w:i/>
+                <w:iCs/>
+              </w:rPr>
+              <w:t>before</w:t>
+            </w:r>
+            <w:r>
+              <w:rPr>
+                <w:i/>
+                <w:iCs/>
+              </w:rPr>
               <w:t xml:space="preserve"> </w:t>
             </w:r>
             <w:r>
-              <w:t>histogram</w:t>
-            </w:r>
-            <w:r>
-              <w:t xml:space="preserve"> </w:t>
-            </w:r>
-            <w:r>
-              <w:rPr>
-                <w:b/>
-                <w:bCs/>
-              </w:rPr>
-              <w:t>must</w:t>
-            </w:r>
-            <w:r>
-              <w:t xml:space="preserve"> have the variable on the x-axis! </w:t>
+              <w:t xml:space="preserve">the </w:t>
+            </w:r>
+            <w:r>
+              <w:t>name of the variable!</w:t>
             </w:r>
           </w:p>
           <w:p>
@@ -597,32 +469,53 @@
                 <w:sz w:val="28"/>
                 <w:szCs w:val="28"/>
               </w:rPr>
-              <w:t>Dotplot</w:t>
-            </w:r>
-          </w:p>
-          <w:p>
-            <w:pPr>
-              <w:rPr>
-                <w:b/>
-                <w:bCs/>
-              </w:rPr>
-            </w:pPr>
-          </w:p>
-          <w:p>
-            <w:pPr>
-              <w:rPr>
-                <w:rFonts w:ascii="Courier New" w:hAnsi="Courier New" w:cs="Courier New"/>
-                <w:sz w:val="24"/>
-                <w:szCs w:val="24"/>
-              </w:rPr>
-            </w:pPr>
-            <w:r>
-              <w:rPr>
-                <w:rFonts w:ascii="Courier New" w:hAnsi="Courier New" w:cs="Courier New"/>
-                <w:sz w:val="24"/>
-                <w:szCs w:val="24"/>
-              </w:rPr>
-              <w:t xml:space="preserve">ggplot(data = </w:t>
+              <w:t>Histogram</w:t>
+            </w:r>
+          </w:p>
+          <w:p>
+            <w:pPr>
+              <w:rPr>
+                <w:rFonts w:ascii="Courier New" w:hAnsi="Courier New" w:cs="Courier New"/>
+                <w:sz w:val="24"/>
+                <w:szCs w:val="24"/>
+              </w:rPr>
+            </w:pPr>
+          </w:p>
+          <w:p>
+            <w:pPr>
+              <w:rPr>
+                <w:rFonts w:ascii="Courier New" w:hAnsi="Courier New" w:cs="Courier New"/>
+                <w:sz w:val="24"/>
+                <w:szCs w:val="24"/>
+              </w:rPr>
+            </w:pPr>
+            <w:proofErr w:type="spellStart"/>
+            <w:proofErr w:type="gramStart"/>
+            <w:r>
+              <w:rPr>
+                <w:rFonts w:ascii="Courier New" w:hAnsi="Courier New" w:cs="Courier New"/>
+                <w:sz w:val="24"/>
+                <w:szCs w:val="24"/>
+              </w:rPr>
+              <w:t>ggplot</w:t>
+            </w:r>
+            <w:proofErr w:type="spellEnd"/>
+            <w:r>
+              <w:rPr>
+                <w:rFonts w:ascii="Courier New" w:hAnsi="Courier New" w:cs="Courier New"/>
+                <w:sz w:val="24"/>
+                <w:szCs w:val="24"/>
+              </w:rPr>
+              <w:t>(</w:t>
+            </w:r>
+            <w:proofErr w:type="gramEnd"/>
+            <w:r>
+              <w:rPr>
+                <w:rFonts w:ascii="Courier New" w:hAnsi="Courier New" w:cs="Courier New"/>
+                <w:sz w:val="24"/>
+                <w:szCs w:val="24"/>
+              </w:rPr>
+              <w:t xml:space="preserve">data = </w:t>
             </w:r>
             <w:r>
               <w:rPr>
@@ -656,7 +549,35 @@
                 <w:sz w:val="24"/>
                 <w:szCs w:val="24"/>
               </w:rPr>
-              <w:t xml:space="preserve">       mapping = aes(x = </w:t>
+              <w:t xml:space="preserve">       mapping = </w:t>
+            </w:r>
+            <w:proofErr w:type="spellStart"/>
+            <w:proofErr w:type="gramStart"/>
+            <w:r>
+              <w:rPr>
+                <w:rFonts w:ascii="Courier New" w:hAnsi="Courier New" w:cs="Courier New"/>
+                <w:sz w:val="24"/>
+                <w:szCs w:val="24"/>
+              </w:rPr>
+              <w:t>aes</w:t>
+            </w:r>
+            <w:proofErr w:type="spellEnd"/>
+            <w:r>
+              <w:rPr>
+                <w:rFonts w:ascii="Courier New" w:hAnsi="Courier New" w:cs="Courier New"/>
+                <w:sz w:val="24"/>
+                <w:szCs w:val="24"/>
+              </w:rPr>
+              <w:t>(</w:t>
+            </w:r>
+            <w:proofErr w:type="gramEnd"/>
+            <w:r>
+              <w:rPr>
+                <w:rFonts w:ascii="Courier New" w:hAnsi="Courier New" w:cs="Courier New"/>
+                <w:sz w:val="24"/>
+                <w:szCs w:val="24"/>
+              </w:rPr>
+              <w:t xml:space="preserve">x = </w:t>
             </w:r>
             <w:r>
               <w:rPr>
@@ -673,7 +594,79 @@
                 <w:sz w:val="24"/>
                 <w:szCs w:val="24"/>
               </w:rPr>
-              <w:t>)</w:t>
+              <w:t xml:space="preserve">)) + </w:t>
+            </w:r>
+          </w:p>
+          <w:p>
+            <w:pPr>
+              <w:rPr>
+                <w:rFonts w:ascii="Courier New" w:hAnsi="Courier New" w:cs="Courier New"/>
+                <w:sz w:val="24"/>
+                <w:szCs w:val="24"/>
+              </w:rPr>
+            </w:pPr>
+            <w:r>
+              <w:rPr>
+                <w:rFonts w:ascii="Courier New" w:hAnsi="Courier New" w:cs="Courier New"/>
+                <w:sz w:val="24"/>
+                <w:szCs w:val="24"/>
+              </w:rPr>
+              <w:t xml:space="preserve">  </w:t>
+            </w:r>
+            <w:proofErr w:type="spellStart"/>
+            <w:r>
+              <w:rPr>
+                <w:rFonts w:ascii="Courier New" w:hAnsi="Courier New" w:cs="Courier New"/>
+                <w:sz w:val="24"/>
+                <w:szCs w:val="24"/>
+              </w:rPr>
+              <w:t>geom_</w:t>
+            </w:r>
+            <w:proofErr w:type="gramStart"/>
+            <w:r>
+              <w:rPr>
+                <w:rFonts w:ascii="Courier New" w:hAnsi="Courier New" w:cs="Courier New"/>
+                <w:sz w:val="24"/>
+                <w:szCs w:val="24"/>
+              </w:rPr>
+              <w:t>histogram</w:t>
+            </w:r>
+            <w:proofErr w:type="spellEnd"/>
+            <w:r>
+              <w:rPr>
+                <w:rFonts w:ascii="Courier New" w:hAnsi="Courier New" w:cs="Courier New"/>
+                <w:sz w:val="24"/>
+                <w:szCs w:val="24"/>
+              </w:rPr>
+              <w:t>(</w:t>
+            </w:r>
+            <w:proofErr w:type="spellStart"/>
+            <w:proofErr w:type="gramEnd"/>
+            <w:r>
+              <w:rPr>
+                <w:rFonts w:ascii="Courier New" w:hAnsi="Courier New" w:cs="Courier New"/>
+                <w:sz w:val="24"/>
+                <w:szCs w:val="24"/>
+              </w:rPr>
+              <w:t>binwidth</w:t>
+            </w:r>
+            <w:proofErr w:type="spellEnd"/>
+            <w:r>
+              <w:rPr>
+                <w:rFonts w:ascii="Courier New" w:hAnsi="Courier New" w:cs="Courier New"/>
+                <w:sz w:val="24"/>
+                <w:szCs w:val="24"/>
+              </w:rPr>
+              <w:t xml:space="preserve"> = </w:t>
+            </w:r>
+            <w:r>
+              <w:rPr>
+                <w:rFonts w:ascii="Courier New" w:hAnsi="Courier New" w:cs="Courier New"/>
+                <w:color w:val="FF0000"/>
+                <w:sz w:val="24"/>
+                <w:szCs w:val="24"/>
+              </w:rPr>
+              <w:t>&lt;WIDTH OF BINS&gt;</w:t>
             </w:r>
             <w:r>
               <w:rPr>
@@ -698,24 +691,25 @@
                 <w:sz w:val="24"/>
                 <w:szCs w:val="24"/>
               </w:rPr>
-              <w:t xml:space="preserve">  geom_dotplot() + </w:t>
-            </w:r>
-          </w:p>
-          <w:p>
-            <w:pPr>
-              <w:rPr>
-                <w:rFonts w:ascii="Courier New" w:hAnsi="Courier New" w:cs="Courier New"/>
-                <w:sz w:val="24"/>
-                <w:szCs w:val="24"/>
-              </w:rPr>
-            </w:pPr>
-            <w:r>
-              <w:rPr>
-                <w:rFonts w:ascii="Courier New" w:hAnsi="Courier New" w:cs="Courier New"/>
-                <w:sz w:val="24"/>
-                <w:szCs w:val="24"/>
-              </w:rPr>
-              <w:t xml:space="preserve">  labs(x = "</w:t>
+              <w:t xml:space="preserve">  </w:t>
+            </w:r>
+            <w:proofErr w:type="gramStart"/>
+            <w:r>
+              <w:rPr>
+                <w:rFonts w:ascii="Courier New" w:hAnsi="Courier New" w:cs="Courier New"/>
+                <w:sz w:val="24"/>
+                <w:szCs w:val="24"/>
+              </w:rPr>
+              <w:t>labs(</w:t>
+            </w:r>
+            <w:proofErr w:type="gramEnd"/>
+            <w:r>
+              <w:rPr>
+                <w:rFonts w:ascii="Courier New" w:hAnsi="Courier New" w:cs="Courier New"/>
+                <w:sz w:val="24"/>
+                <w:szCs w:val="24"/>
+              </w:rPr>
+              <w:t>x = "</w:t>
             </w:r>
             <w:r>
               <w:rPr>
@@ -724,7 +718,25 @@
                 <w:sz w:val="24"/>
                 <w:szCs w:val="24"/>
               </w:rPr>
-              <w:t>&lt;TITLE FOR THE X-AXIS&gt;</w:t>
+              <w:t>&lt;</w:t>
+            </w:r>
+            <w:r>
+              <w:rPr>
+                <w:rFonts w:ascii="Courier New" w:hAnsi="Courier New" w:cs="Courier New"/>
+                <w:color w:val="FF0000"/>
+                <w:sz w:val="24"/>
+                <w:szCs w:val="24"/>
+              </w:rPr>
+              <w:t>TITLE FOR THE X-AXIS</w:t>
+            </w:r>
+            <w:r>
+              <w:rPr>
+                <w:rFonts w:ascii="Courier New" w:hAnsi="Courier New" w:cs="Courier New"/>
+                <w:color w:val="FF0000"/>
+                <w:sz w:val="24"/>
+                <w:szCs w:val="24"/>
+              </w:rPr>
+              <w:t>&gt;</w:t>
             </w:r>
             <w:r>
               <w:rPr>
@@ -766,7 +778,333 @@
               <w:t>A</w:t>
             </w:r>
             <w:r>
-              <w:t xml:space="preserve"> dotplot </w:t>
+              <w:t xml:space="preserve"> histogram </w:t>
+            </w:r>
+            <w:r>
+              <w:rPr>
+                <w:b/>
+                <w:bCs/>
+              </w:rPr>
+              <w:t>must</w:t>
+            </w:r>
+            <w:r>
+              <w:t xml:space="preserve"> have the variable on the x-axis! </w:t>
+            </w:r>
+          </w:p>
+          <w:p>
+            <w:pPr>
+              <w:rPr>
+                <w:b/>
+                <w:bCs/>
+              </w:rPr>
+            </w:pPr>
+          </w:p>
+        </w:tc>
+      </w:tr>
+      <w:tr>
+        <w:tc>
+          <w:tcPr>
+            <w:tcW w:w="10800" w:type="dxa"/>
+          </w:tcPr>
+          <w:p>
+            <w:pPr>
+              <w:jc w:val="center"/>
+              <w:rPr>
+                <w:b/>
+                <w:bCs/>
+                <w:sz w:val="28"/>
+                <w:szCs w:val="28"/>
+              </w:rPr>
+            </w:pPr>
+            <w:proofErr w:type="spellStart"/>
+            <w:r>
+              <w:rPr>
+                <w:b/>
+                <w:bCs/>
+                <w:sz w:val="28"/>
+                <w:szCs w:val="28"/>
+              </w:rPr>
+              <w:t>Dotplot</w:t>
+            </w:r>
+            <w:proofErr w:type="spellEnd"/>
+          </w:p>
+          <w:p>
+            <w:pPr>
+              <w:rPr>
+                <w:b/>
+                <w:bCs/>
+              </w:rPr>
+            </w:pPr>
+          </w:p>
+          <w:p>
+            <w:pPr>
+              <w:rPr>
+                <w:rFonts w:ascii="Courier New" w:hAnsi="Courier New" w:cs="Courier New"/>
+                <w:sz w:val="24"/>
+                <w:szCs w:val="24"/>
+              </w:rPr>
+            </w:pPr>
+            <w:proofErr w:type="spellStart"/>
+            <w:proofErr w:type="gramStart"/>
+            <w:r>
+              <w:rPr>
+                <w:rFonts w:ascii="Courier New" w:hAnsi="Courier New" w:cs="Courier New"/>
+                <w:sz w:val="24"/>
+                <w:szCs w:val="24"/>
+              </w:rPr>
+              <w:t>ggplot</w:t>
+            </w:r>
+            <w:proofErr w:type="spellEnd"/>
+            <w:r>
+              <w:rPr>
+                <w:rFonts w:ascii="Courier New" w:hAnsi="Courier New" w:cs="Courier New"/>
+                <w:sz w:val="24"/>
+                <w:szCs w:val="24"/>
+              </w:rPr>
+              <w:t>(</w:t>
+            </w:r>
+            <w:proofErr w:type="gramEnd"/>
+            <w:r>
+              <w:rPr>
+                <w:rFonts w:ascii="Courier New" w:hAnsi="Courier New" w:cs="Courier New"/>
+                <w:sz w:val="24"/>
+                <w:szCs w:val="24"/>
+              </w:rPr>
+              <w:t xml:space="preserve">data = </w:t>
+            </w:r>
+            <w:r>
+              <w:rPr>
+                <w:rFonts w:ascii="Courier New" w:hAnsi="Courier New" w:cs="Courier New"/>
+                <w:color w:val="FF0000"/>
+                <w:sz w:val="24"/>
+                <w:szCs w:val="24"/>
+              </w:rPr>
+              <w:t>&lt;NAME OF DATASET&gt;</w:t>
+            </w:r>
+            <w:r>
+              <w:rPr>
+                <w:rFonts w:ascii="Courier New" w:hAnsi="Courier New" w:cs="Courier New"/>
+                <w:sz w:val="24"/>
+                <w:szCs w:val="24"/>
+              </w:rPr>
+              <w:t xml:space="preserve">, </w:t>
+            </w:r>
+          </w:p>
+          <w:p>
+            <w:pPr>
+              <w:rPr>
+                <w:rFonts w:ascii="Courier New" w:hAnsi="Courier New" w:cs="Courier New"/>
+                <w:sz w:val="24"/>
+                <w:szCs w:val="24"/>
+              </w:rPr>
+            </w:pPr>
+            <w:r>
+              <w:rPr>
+                <w:rFonts w:ascii="Courier New" w:hAnsi="Courier New" w:cs="Courier New"/>
+                <w:sz w:val="24"/>
+                <w:szCs w:val="24"/>
+              </w:rPr>
+              <w:t xml:space="preserve">       mapping = </w:t>
+            </w:r>
+            <w:proofErr w:type="spellStart"/>
+            <w:proofErr w:type="gramStart"/>
+            <w:r>
+              <w:rPr>
+                <w:rFonts w:ascii="Courier New" w:hAnsi="Courier New" w:cs="Courier New"/>
+                <w:sz w:val="24"/>
+                <w:szCs w:val="24"/>
+              </w:rPr>
+              <w:t>aes</w:t>
+            </w:r>
+            <w:proofErr w:type="spellEnd"/>
+            <w:r>
+              <w:rPr>
+                <w:rFonts w:ascii="Courier New" w:hAnsi="Courier New" w:cs="Courier New"/>
+                <w:sz w:val="24"/>
+                <w:szCs w:val="24"/>
+              </w:rPr>
+              <w:t>(</w:t>
+            </w:r>
+            <w:proofErr w:type="gramEnd"/>
+            <w:r>
+              <w:rPr>
+                <w:rFonts w:ascii="Courier New" w:hAnsi="Courier New" w:cs="Courier New"/>
+                <w:sz w:val="24"/>
+                <w:szCs w:val="24"/>
+              </w:rPr>
+              <w:t xml:space="preserve">x = </w:t>
+            </w:r>
+            <w:r>
+              <w:rPr>
+                <w:rFonts w:ascii="Courier New" w:hAnsi="Courier New" w:cs="Courier New"/>
+                <w:color w:val="FF0000"/>
+                <w:sz w:val="24"/>
+                <w:szCs w:val="24"/>
+              </w:rPr>
+              <w:t>&lt;NAME OF VARIABLE&gt;</w:t>
+            </w:r>
+            <w:r>
+              <w:rPr>
+                <w:rFonts w:ascii="Courier New" w:hAnsi="Courier New" w:cs="Courier New"/>
+                <w:sz w:val="24"/>
+                <w:szCs w:val="24"/>
+              </w:rPr>
+              <w:t>)</w:t>
+            </w:r>
+            <w:r>
+              <w:rPr>
+                <w:rFonts w:ascii="Courier New" w:hAnsi="Courier New" w:cs="Courier New"/>
+                <w:sz w:val="24"/>
+                <w:szCs w:val="24"/>
+              </w:rPr>
+              <w:t xml:space="preserve">) + </w:t>
+            </w:r>
+          </w:p>
+          <w:p>
+            <w:pPr>
+              <w:rPr>
+                <w:rFonts w:ascii="Courier New" w:hAnsi="Courier New" w:cs="Courier New"/>
+                <w:sz w:val="24"/>
+                <w:szCs w:val="24"/>
+              </w:rPr>
+            </w:pPr>
+            <w:r>
+              <w:rPr>
+                <w:rFonts w:ascii="Courier New" w:hAnsi="Courier New" w:cs="Courier New"/>
+                <w:sz w:val="24"/>
+                <w:szCs w:val="24"/>
+              </w:rPr>
+              <w:t xml:space="preserve">  </w:t>
+            </w:r>
+            <w:proofErr w:type="spellStart"/>
+            <w:r>
+              <w:rPr>
+                <w:rFonts w:ascii="Courier New" w:hAnsi="Courier New" w:cs="Courier New"/>
+                <w:sz w:val="24"/>
+                <w:szCs w:val="24"/>
+              </w:rPr>
+              <w:t>geom_</w:t>
+            </w:r>
+            <w:proofErr w:type="gramStart"/>
+            <w:r>
+              <w:rPr>
+                <w:rFonts w:ascii="Courier New" w:hAnsi="Courier New" w:cs="Courier New"/>
+                <w:sz w:val="24"/>
+                <w:szCs w:val="24"/>
+              </w:rPr>
+              <w:t>dotplot</w:t>
+            </w:r>
+            <w:proofErr w:type="spellEnd"/>
+            <w:r>
+              <w:rPr>
+                <w:rFonts w:ascii="Courier New" w:hAnsi="Courier New" w:cs="Courier New"/>
+                <w:sz w:val="24"/>
+                <w:szCs w:val="24"/>
+              </w:rPr>
+              <w:t>(</w:t>
+            </w:r>
+            <w:proofErr w:type="gramEnd"/>
+            <w:r>
+              <w:rPr>
+                <w:rFonts w:ascii="Courier New" w:hAnsi="Courier New" w:cs="Courier New"/>
+                <w:sz w:val="24"/>
+                <w:szCs w:val="24"/>
+              </w:rPr>
+              <w:t xml:space="preserve">) + </w:t>
+            </w:r>
+          </w:p>
+          <w:p>
+            <w:pPr>
+              <w:rPr>
+                <w:rFonts w:ascii="Courier New" w:hAnsi="Courier New" w:cs="Courier New"/>
+                <w:sz w:val="24"/>
+                <w:szCs w:val="24"/>
+              </w:rPr>
+            </w:pPr>
+            <w:r>
+              <w:rPr>
+                <w:rFonts w:ascii="Courier New" w:hAnsi="Courier New" w:cs="Courier New"/>
+                <w:sz w:val="24"/>
+                <w:szCs w:val="24"/>
+              </w:rPr>
+              <w:t xml:space="preserve">  </w:t>
+            </w:r>
+            <w:proofErr w:type="gramStart"/>
+            <w:r>
+              <w:rPr>
+                <w:rFonts w:ascii="Courier New" w:hAnsi="Courier New" w:cs="Courier New"/>
+                <w:sz w:val="24"/>
+                <w:szCs w:val="24"/>
+              </w:rPr>
+              <w:t>labs(</w:t>
+            </w:r>
+            <w:proofErr w:type="gramEnd"/>
+            <w:r>
+              <w:rPr>
+                <w:rFonts w:ascii="Courier New" w:hAnsi="Courier New" w:cs="Courier New"/>
+                <w:sz w:val="24"/>
+                <w:szCs w:val="24"/>
+              </w:rPr>
+              <w:t>x = "</w:t>
+            </w:r>
+            <w:r>
+              <w:rPr>
+                <w:rFonts w:ascii="Courier New" w:hAnsi="Courier New" w:cs="Courier New"/>
+                <w:color w:val="FF0000"/>
+                <w:sz w:val="24"/>
+                <w:szCs w:val="24"/>
+              </w:rPr>
+              <w:t>&lt;TITLE FOR THE X-AXIS&gt;</w:t>
+            </w:r>
+            <w:r>
+              <w:rPr>
+                <w:rFonts w:ascii="Courier New" w:hAnsi="Courier New" w:cs="Courier New"/>
+                <w:sz w:val="24"/>
+                <w:szCs w:val="24"/>
+              </w:rPr>
+              <w:t>")</w:t>
+            </w:r>
+          </w:p>
+          <w:p>
+            <w:pPr>
+              <w:rPr>
+                <w:b/>
+                <w:bCs/>
+              </w:rPr>
+            </w:pPr>
+          </w:p>
+          <w:p>
+            <w:r>
+              <w:rPr>
+                <w:b/>
+                <w:bCs/>
+                <w:i/>
+                <w:iCs/>
+              </w:rPr>
+              <w:t>Note:</w:t>
+            </w:r>
+            <w:r>
+              <w:rPr>
+                <w:b/>
+                <w:bCs/>
+                <w:i/>
+                <w:iCs/>
+              </w:rPr>
+              <w:t xml:space="preserve"> </w:t>
+            </w:r>
+            <w:r>
+              <w:t>A</w:t>
+            </w:r>
+            <w:r>
+              <w:t xml:space="preserve"> </w:t>
+            </w:r>
+            <w:proofErr w:type="spellStart"/>
+            <w:r>
+              <w:t>dotplot</w:t>
+            </w:r>
+            <w:proofErr w:type="spellEnd"/>
+            <w:r>
+              <w:t xml:space="preserve"> </w:t>
             </w:r>
             <w:r>
               <w:rPr>
@@ -824,13 +1162,33 @@
                 <w:szCs w:val="24"/>
               </w:rPr>
             </w:pPr>
-            <w:r>
-              <w:rPr>
-                <w:rFonts w:ascii="Courier New" w:hAnsi="Courier New" w:cs="Courier New"/>
-                <w:sz w:val="24"/>
-                <w:szCs w:val="24"/>
-              </w:rPr>
-              <w:t xml:space="preserve">ggplot(data = </w:t>
+            <w:proofErr w:type="spellStart"/>
+            <w:proofErr w:type="gramStart"/>
+            <w:r>
+              <w:rPr>
+                <w:rFonts w:ascii="Courier New" w:hAnsi="Courier New" w:cs="Courier New"/>
+                <w:sz w:val="24"/>
+                <w:szCs w:val="24"/>
+              </w:rPr>
+              <w:t>ggplot</w:t>
+            </w:r>
+            <w:proofErr w:type="spellEnd"/>
+            <w:r>
+              <w:rPr>
+                <w:rFonts w:ascii="Courier New" w:hAnsi="Courier New" w:cs="Courier New"/>
+                <w:sz w:val="24"/>
+                <w:szCs w:val="24"/>
+              </w:rPr>
+              <w:t>(</w:t>
+            </w:r>
+            <w:proofErr w:type="gramEnd"/>
+            <w:r>
+              <w:rPr>
+                <w:rFonts w:ascii="Courier New" w:hAnsi="Courier New" w:cs="Courier New"/>
+                <w:sz w:val="24"/>
+                <w:szCs w:val="24"/>
+              </w:rPr>
+              <w:t xml:space="preserve">data = </w:t>
             </w:r>
             <w:r>
               <w:rPr>
@@ -864,7 +1222,35 @@
                 <w:sz w:val="24"/>
                 <w:szCs w:val="24"/>
               </w:rPr>
-              <w:t xml:space="preserve">       mapping = aes(x = </w:t>
+              <w:t xml:space="preserve">       mapping = </w:t>
+            </w:r>
+            <w:proofErr w:type="spellStart"/>
+            <w:proofErr w:type="gramStart"/>
+            <w:r>
+              <w:rPr>
+                <w:rFonts w:ascii="Courier New" w:hAnsi="Courier New" w:cs="Courier New"/>
+                <w:sz w:val="24"/>
+                <w:szCs w:val="24"/>
+              </w:rPr>
+              <w:t>aes</w:t>
+            </w:r>
+            <w:proofErr w:type="spellEnd"/>
+            <w:r>
+              <w:rPr>
+                <w:rFonts w:ascii="Courier New" w:hAnsi="Courier New" w:cs="Courier New"/>
+                <w:sz w:val="24"/>
+                <w:szCs w:val="24"/>
+              </w:rPr>
+              <w:t>(</w:t>
+            </w:r>
+            <w:proofErr w:type="gramEnd"/>
+            <w:r>
+              <w:rPr>
+                <w:rFonts w:ascii="Courier New" w:hAnsi="Courier New" w:cs="Courier New"/>
+                <w:sz w:val="24"/>
+                <w:szCs w:val="24"/>
+              </w:rPr>
+              <w:t xml:space="preserve">x = </w:t>
             </w:r>
             <w:r>
               <w:rPr>
@@ -906,8 +1292,18 @@
                 <w:sz w:val="24"/>
                 <w:szCs w:val="24"/>
               </w:rPr>
-              <w:t xml:space="preserve">  geom_</w:t>
-            </w:r>
+              <w:t xml:space="preserve">  </w:t>
+            </w:r>
+            <w:proofErr w:type="spellStart"/>
+            <w:r>
+              <w:rPr>
+                <w:rFonts w:ascii="Courier New" w:hAnsi="Courier New" w:cs="Courier New"/>
+                <w:sz w:val="24"/>
+                <w:szCs w:val="24"/>
+              </w:rPr>
+              <w:t>geom_</w:t>
+            </w:r>
+            <w:proofErr w:type="gramStart"/>
             <w:r>
               <w:rPr>
                 <w:rFonts w:ascii="Courier New" w:hAnsi="Courier New" w:cs="Courier New"/>
@@ -916,30 +1312,58 @@
               </w:rPr>
               <w:t>boxplot</w:t>
             </w:r>
-            <w:r>
-              <w:rPr>
-                <w:rFonts w:ascii="Courier New" w:hAnsi="Courier New" w:cs="Courier New"/>
-                <w:sz w:val="24"/>
-                <w:szCs w:val="24"/>
-              </w:rPr>
-              <w:t xml:space="preserve">() + </w:t>
-            </w:r>
-          </w:p>
-          <w:p>
-            <w:pPr>
-              <w:rPr>
-                <w:rFonts w:ascii="Courier New" w:hAnsi="Courier New" w:cs="Courier New"/>
-                <w:sz w:val="24"/>
-                <w:szCs w:val="24"/>
-              </w:rPr>
-            </w:pPr>
-            <w:r>
-              <w:rPr>
-                <w:rFonts w:ascii="Courier New" w:hAnsi="Courier New" w:cs="Courier New"/>
-                <w:sz w:val="24"/>
-                <w:szCs w:val="24"/>
-              </w:rPr>
-              <w:t xml:space="preserve">  labs(x = "</w:t>
+            <w:proofErr w:type="spellEnd"/>
+            <w:r>
+              <w:rPr>
+                <w:rFonts w:ascii="Courier New" w:hAnsi="Courier New" w:cs="Courier New"/>
+                <w:sz w:val="24"/>
+                <w:szCs w:val="24"/>
+              </w:rPr>
+              <w:t>(</w:t>
+            </w:r>
+            <w:proofErr w:type="gramEnd"/>
+            <w:r>
+              <w:rPr>
+                <w:rFonts w:ascii="Courier New" w:hAnsi="Courier New" w:cs="Courier New"/>
+                <w:sz w:val="24"/>
+                <w:szCs w:val="24"/>
+              </w:rPr>
+              <w:t xml:space="preserve">) + </w:t>
+            </w:r>
+          </w:p>
+          <w:p>
+            <w:pPr>
+              <w:rPr>
+                <w:rFonts w:ascii="Courier New" w:hAnsi="Courier New" w:cs="Courier New"/>
+                <w:sz w:val="24"/>
+                <w:szCs w:val="24"/>
+              </w:rPr>
+            </w:pPr>
+            <w:r>
+              <w:rPr>
+                <w:rFonts w:ascii="Courier New" w:hAnsi="Courier New" w:cs="Courier New"/>
+                <w:sz w:val="24"/>
+                <w:szCs w:val="24"/>
+              </w:rPr>
+              <w:t xml:space="preserve">  </w:t>
+            </w:r>
+            <w:proofErr w:type="gramStart"/>
+            <w:r>
+              <w:rPr>
+                <w:rFonts w:ascii="Courier New" w:hAnsi="Courier New" w:cs="Courier New"/>
+                <w:sz w:val="24"/>
+                <w:szCs w:val="24"/>
+              </w:rPr>
+              <w:t>labs(</w:t>
+            </w:r>
+            <w:proofErr w:type="gramEnd"/>
+            <w:r>
+              <w:rPr>
+                <w:rFonts w:ascii="Courier New" w:hAnsi="Courier New" w:cs="Courier New"/>
+                <w:sz w:val="24"/>
+                <w:szCs w:val="24"/>
+              </w:rPr>
+              <w:t>x = "</w:t>
             </w:r>
             <w:r>
               <w:rPr>
@@ -1022,7 +1446,18 @@
                 <w:sz w:val="24"/>
                 <w:szCs w:val="24"/>
               </w:rPr>
-              <w:t>x =</w:t>
+              <w:t xml:space="preserve">x </w:t>
+            </w:r>
+            <w:proofErr w:type="gramStart"/>
+            <w:r>
+              <w:rPr>
+                <w:rFonts w:ascii="Courier New" w:hAnsi="Courier New" w:cs="Courier New"/>
+                <w:b/>
+                <w:bCs/>
+                <w:sz w:val="24"/>
+                <w:szCs w:val="24"/>
+              </w:rPr>
+              <w:t>=</w:t>
             </w:r>
             <w:r>
               <w:rPr>
@@ -1040,7 +1475,34 @@
                 <w:sz w:val="24"/>
                 <w:szCs w:val="24"/>
               </w:rPr>
-              <w:t>. Keep in mind you will need to change the location of you axis label, too!</w:t>
+              <w:t>.</w:t>
+            </w:r>
+            <w:proofErr w:type="gramEnd"/>
+            <w:r>
+              <w:rPr>
+                <w:rFonts w:asciiTheme="majorHAnsi" w:hAnsiTheme="majorHAnsi" w:cstheme="majorHAnsi"/>
+                <w:sz w:val="24"/>
+                <w:szCs w:val="24"/>
+              </w:rPr>
+              <w:t xml:space="preserve"> Keep in mind you will need to change the location of </w:t>
+            </w:r>
+            <w:proofErr w:type="gramStart"/>
+            <w:r>
+              <w:rPr>
+                <w:rFonts w:asciiTheme="majorHAnsi" w:hAnsiTheme="majorHAnsi" w:cstheme="majorHAnsi"/>
+                <w:sz w:val="24"/>
+                <w:szCs w:val="24"/>
+              </w:rPr>
+              <w:t>you</w:t>
+            </w:r>
+            <w:proofErr w:type="gramEnd"/>
+            <w:r>
+              <w:rPr>
+                <w:rFonts w:asciiTheme="majorHAnsi" w:hAnsiTheme="majorHAnsi" w:cstheme="majorHAnsi"/>
+                <w:sz w:val="24"/>
+                <w:szCs w:val="24"/>
+              </w:rPr>
+              <w:t xml:space="preserve"> axis label, too!</w:t>
             </w:r>
             <w:r>
               <w:rPr>
@@ -1075,7 +1537,7 @@
 </file>
 
 <file path=word/numbering.xml><?xml version="1.0" encoding="utf-8"?>
-<w:numbering xmlns:wpc="http://schemas.microsoft.com/office/word/2010/wordprocessingCanvas" xmlns:cx="http://schemas.microsoft.com/office/drawing/2014/chartex" xmlns:cx1="http://schemas.microsoft.com/office/drawing/2015/9/8/chartex" xmlns:cx2="http://schemas.microsoft.com/office/drawing/2015/10/21/chartex" xmlns:cx3="http://schemas.microsoft.com/office/drawing/2016/5/9/chartex" xmlns:cx4="http://schemas.microsoft.com/office/drawing/2016/5/10/chartex" xmlns:cx5="http://schemas.microsoft.com/office/drawing/2016/5/11/chartex" xmlns:cx6="http://schemas.microsoft.com/office/drawing/2016/5/12/chartex" xmlns:cx7="http://schemas.microsoft.com/office/drawing/2016/5/13/chartex" xmlns:cx8="http://schemas.microsoft.com/office/drawing/2016/5/14/chartex" xmlns:mc="http://schemas.openxmlformats.org/markup-compatibility/2006" xmlns:aink="http://schemas.microsoft.com/office/drawing/2016/ink" xmlns:am3d="http://schemas.microsoft.com/office/drawing/2017/model3d" xmlns:o="urn:schemas-microsoft-com:office:office" xmlns:r="http://schemas.openxmlformats.org/officeDocument/2006/relationships" xmlns:m="http://schemas.openxmlformats.org/officeDocument/2006/math" xmlns:v="urn:schemas-microsoft-com:vml" xmlns:wp14="http://schemas.microsoft.com/office/word/2010/wordprocessingDrawing" xmlns:wp="http://schemas.openxmlformats.org/drawingml/2006/wordprocessingDrawing" xmlns:w10="urn:schemas-microsoft-com:office:word" xmlns:w="http://schemas.openxmlformats.org/wordprocessingml/2006/main" xmlns:w14="http://schemas.microsoft.com/office/word/2010/wordml" xmlns:w15="http://schemas.microsoft.com/office/word/2012/wordml" xmlns:w16cex="http://schemas.microsoft.com/office/word/2018/wordml/cex" xmlns:w16cid="http://schemas.microsoft.com/office/word/2016/wordml/cid" xmlns:w16="http://schemas.microsoft.com/office/word/2018/wordml" xmlns:w16sdtdh="http://schemas.microsoft.com/office/word/2020/wordml/sdtdatahash" xmlns:w16se="http://schemas.microsoft.com/office/word/2015/wordml/symex" xmlns:wpg="http://schemas.microsoft.com/office/word/2010/wordprocessingGroup" xmlns:wpi="http://schemas.microsoft.com/office/word/2010/wordprocessingInk" xmlns:wne="http://schemas.microsoft.com/office/word/2006/wordml" xmlns:wps="http://schemas.microsoft.com/office/word/2010/wordprocessingShape" mc:Ignorable="w14 w15 w16se w16cid w16 w16cex w16sdtdh wp14">
+<w:numbering xmlns:wpc="http://schemas.microsoft.com/office/word/2010/wordprocessingCanvas" xmlns:cx="http://schemas.microsoft.com/office/drawing/2014/chartex" xmlns:cx1="http://schemas.microsoft.com/office/drawing/2015/9/8/chartex" xmlns:cx2="http://schemas.microsoft.com/office/drawing/2015/10/21/chartex" xmlns:cx3="http://schemas.microsoft.com/office/drawing/2016/5/9/chartex" xmlns:cx4="http://schemas.microsoft.com/office/drawing/2016/5/10/chartex" xmlns:cx5="http://schemas.microsoft.com/office/drawing/2016/5/11/chartex" xmlns:cx6="http://schemas.microsoft.com/office/drawing/2016/5/12/chartex" xmlns:cx7="http://schemas.microsoft.com/office/drawing/2016/5/13/chartex" xmlns:cx8="http://schemas.microsoft.com/office/drawing/2016/5/14/chartex" xmlns:mc="http://schemas.openxmlformats.org/markup-compatibility/2006" xmlns:aink="http://schemas.microsoft.com/office/drawing/2016/ink" xmlns:am3d="http://schemas.microsoft.com/office/drawing/2017/model3d" xmlns:o="urn:schemas-microsoft-com:office:office" xmlns:oel="http://schemas.microsoft.com/office/2019/extlst" xmlns:r="http://schemas.openxmlformats.org/officeDocument/2006/relationships" xmlns:m="http://schemas.openxmlformats.org/officeDocument/2006/math" xmlns:v="urn:schemas-microsoft-com:vml" xmlns:wp14="http://schemas.microsoft.com/office/word/2010/wordprocessingDrawing" xmlns:wp="http://schemas.openxmlformats.org/drawingml/2006/wordprocessingDrawing" xmlns:w10="urn:schemas-microsoft-com:office:word" xmlns:w="http://schemas.openxmlformats.org/wordprocessingml/2006/main" xmlns:w14="http://schemas.microsoft.com/office/word/2010/wordml" xmlns:w15="http://schemas.microsoft.com/office/word/2012/wordml" xmlns:w16cex="http://schemas.microsoft.com/office/word/2018/wordml/cex" xmlns:w16cid="http://schemas.microsoft.com/office/word/2016/wordml/cid" xmlns:w16="http://schemas.microsoft.com/office/word/2018/wordml" xmlns:w16sdtdh="http://schemas.microsoft.com/office/word/2020/wordml/sdtdatahash" xmlns:w16se="http://schemas.microsoft.com/office/word/2015/wordml/symex" xmlns:wpg="http://schemas.microsoft.com/office/word/2010/wordprocessingGroup" xmlns:wpi="http://schemas.microsoft.com/office/word/2010/wordprocessingInk" xmlns:wne="http://schemas.microsoft.com/office/word/2006/wordml" xmlns:wps="http://schemas.microsoft.com/office/word/2010/wordprocessingShape" mc:Ignorable="w14 w15 w16se w16cid w16 w16cex w16sdtdh wp14">
   <w:abstractNum w:abstractNumId="0" w15:restartNumberingAfterBreak="0">
     <w:nsid w:val="20A62F5D"/>
     <w:multiLevelType w:val="hybridMultilevel"/>

</xml_diff>

<commit_message>
add description of modifying red text
</commit_message>
<xml_diff>
--- a/R Resources/week2_notecards.docx
+++ b/R Resources/week2_notecards.docx
@@ -1527,6 +1527,7 @@
     </w:tbl>
     <w:p/>
     <w:sectPr>
+      <w:headerReference w:type="default" r:id="rId7"/>
       <w:pgSz w:w="12240" w:h="15840"/>
       <w:pgMar w:top="1440" w:right="1440" w:bottom="1440" w:left="1440" w:header="720" w:footer="720" w:gutter="0"/>
       <w:cols w:space="720"/>
@@ -1534,6 +1535,78 @@
     </w:sectPr>
   </w:body>
 </w:document>
+</file>
+
+<file path=word/endnotes.xml><?xml version="1.0" encoding="utf-8"?>
+<w:endnotes xmlns:wpc="http://schemas.microsoft.com/office/word/2010/wordprocessingCanvas" xmlns:cx="http://schemas.microsoft.com/office/drawing/2014/chartex" xmlns:cx1="http://schemas.microsoft.com/office/drawing/2015/9/8/chartex" xmlns:cx2="http://schemas.microsoft.com/office/drawing/2015/10/21/chartex" xmlns:cx3="http://schemas.microsoft.com/office/drawing/2016/5/9/chartex" xmlns:cx4="http://schemas.microsoft.com/office/drawing/2016/5/10/chartex" xmlns:cx5="http://schemas.microsoft.com/office/drawing/2016/5/11/chartex" xmlns:cx6="http://schemas.microsoft.com/office/drawing/2016/5/12/chartex" xmlns:cx7="http://schemas.microsoft.com/office/drawing/2016/5/13/chartex" xmlns:cx8="http://schemas.microsoft.com/office/drawing/2016/5/14/chartex" xmlns:mc="http://schemas.openxmlformats.org/markup-compatibility/2006" xmlns:aink="http://schemas.microsoft.com/office/drawing/2016/ink" xmlns:am3d="http://schemas.microsoft.com/office/drawing/2017/model3d" xmlns:o="urn:schemas-microsoft-com:office:office" xmlns:oel="http://schemas.microsoft.com/office/2019/extlst" xmlns:r="http://schemas.openxmlformats.org/officeDocument/2006/relationships" xmlns:m="http://schemas.openxmlformats.org/officeDocument/2006/math" xmlns:v="urn:schemas-microsoft-com:vml" xmlns:wp14="http://schemas.microsoft.com/office/word/2010/wordprocessingDrawing" xmlns:wp="http://schemas.openxmlformats.org/drawingml/2006/wordprocessingDrawing" xmlns:w10="urn:schemas-microsoft-com:office:word" xmlns:w="http://schemas.openxmlformats.org/wordprocessingml/2006/main" xmlns:w14="http://schemas.microsoft.com/office/word/2010/wordml" xmlns:w15="http://schemas.microsoft.com/office/word/2012/wordml" xmlns:w16cex="http://schemas.microsoft.com/office/word/2018/wordml/cex" xmlns:w16cid="http://schemas.microsoft.com/office/word/2016/wordml/cid" xmlns:w16="http://schemas.microsoft.com/office/word/2018/wordml" xmlns:w16sdtdh="http://schemas.microsoft.com/office/word/2020/wordml/sdtdatahash" xmlns:w16se="http://schemas.microsoft.com/office/word/2015/wordml/symex" xmlns:wpg="http://schemas.microsoft.com/office/word/2010/wordprocessingGroup" xmlns:wpi="http://schemas.microsoft.com/office/word/2010/wordprocessingInk" xmlns:wne="http://schemas.microsoft.com/office/word/2006/wordml" xmlns:wps="http://schemas.microsoft.com/office/word/2010/wordprocessingShape" mc:Ignorable="w14 w15 w16se w16cid w16 w16cex w16sdtdh wp14">
+  <w:endnote w:type="separator" w:id="-1">
+    <w:p>
+      <w:pPr>
+        <w:spacing w:after="0" w:line="240" w:lineRule="auto"/>
+      </w:pPr>
+      <w:r>
+        <w:separator/>
+      </w:r>
+    </w:p>
+  </w:endnote>
+  <w:endnote w:type="continuationSeparator" w:id="0">
+    <w:p>
+      <w:pPr>
+        <w:spacing w:after="0" w:line="240" w:lineRule="auto"/>
+      </w:pPr>
+      <w:r>
+        <w:continuationSeparator/>
+      </w:r>
+    </w:p>
+  </w:endnote>
+</w:endnotes>
+</file>
+
+<file path=word/footnotes.xml><?xml version="1.0" encoding="utf-8"?>
+<w:footnotes xmlns:wpc="http://schemas.microsoft.com/office/word/2010/wordprocessingCanvas" xmlns:cx="http://schemas.microsoft.com/office/drawing/2014/chartex" xmlns:cx1="http://schemas.microsoft.com/office/drawing/2015/9/8/chartex" xmlns:cx2="http://schemas.microsoft.com/office/drawing/2015/10/21/chartex" xmlns:cx3="http://schemas.microsoft.com/office/drawing/2016/5/9/chartex" xmlns:cx4="http://schemas.microsoft.com/office/drawing/2016/5/10/chartex" xmlns:cx5="http://schemas.microsoft.com/office/drawing/2016/5/11/chartex" xmlns:cx6="http://schemas.microsoft.com/office/drawing/2016/5/12/chartex" xmlns:cx7="http://schemas.microsoft.com/office/drawing/2016/5/13/chartex" xmlns:cx8="http://schemas.microsoft.com/office/drawing/2016/5/14/chartex" xmlns:mc="http://schemas.openxmlformats.org/markup-compatibility/2006" xmlns:aink="http://schemas.microsoft.com/office/drawing/2016/ink" xmlns:am3d="http://schemas.microsoft.com/office/drawing/2017/model3d" xmlns:o="urn:schemas-microsoft-com:office:office" xmlns:oel="http://schemas.microsoft.com/office/2019/extlst" xmlns:r="http://schemas.openxmlformats.org/officeDocument/2006/relationships" xmlns:m="http://schemas.openxmlformats.org/officeDocument/2006/math" xmlns:v="urn:schemas-microsoft-com:vml" xmlns:wp14="http://schemas.microsoft.com/office/word/2010/wordprocessingDrawing" xmlns:wp="http://schemas.openxmlformats.org/drawingml/2006/wordprocessingDrawing" xmlns:w10="urn:schemas-microsoft-com:office:word" xmlns:w="http://schemas.openxmlformats.org/wordprocessingml/2006/main" xmlns:w14="http://schemas.microsoft.com/office/word/2010/wordml" xmlns:w15="http://schemas.microsoft.com/office/word/2012/wordml" xmlns:w16cex="http://schemas.microsoft.com/office/word/2018/wordml/cex" xmlns:w16cid="http://schemas.microsoft.com/office/word/2016/wordml/cid" xmlns:w16="http://schemas.microsoft.com/office/word/2018/wordml" xmlns:w16sdtdh="http://schemas.microsoft.com/office/word/2020/wordml/sdtdatahash" xmlns:w16se="http://schemas.microsoft.com/office/word/2015/wordml/symex" xmlns:wpg="http://schemas.microsoft.com/office/word/2010/wordprocessingGroup" xmlns:wpi="http://schemas.microsoft.com/office/word/2010/wordprocessingInk" xmlns:wne="http://schemas.microsoft.com/office/word/2006/wordml" xmlns:wps="http://schemas.microsoft.com/office/word/2010/wordprocessingShape" mc:Ignorable="w14 w15 w16se w16cid w16 w16cex w16sdtdh wp14">
+  <w:footnote w:type="separator" w:id="-1">
+    <w:p>
+      <w:pPr>
+        <w:spacing w:after="0" w:line="240" w:lineRule="auto"/>
+      </w:pPr>
+      <w:r>
+        <w:separator/>
+      </w:r>
+    </w:p>
+  </w:footnote>
+  <w:footnote w:type="continuationSeparator" w:id="0">
+    <w:p>
+      <w:pPr>
+        <w:spacing w:after="0" w:line="240" w:lineRule="auto"/>
+      </w:pPr>
+      <w:r>
+        <w:continuationSeparator/>
+      </w:r>
+    </w:p>
+  </w:footnote>
+</w:footnotes>
+</file>
+
+<file path=word/header1.xml><?xml version="1.0" encoding="utf-8"?>
+<w:hdr xmlns:wpc="http://schemas.microsoft.com/office/word/2010/wordprocessingCanvas" xmlns:cx="http://schemas.microsoft.com/office/drawing/2014/chartex" xmlns:cx1="http://schemas.microsoft.com/office/drawing/2015/9/8/chartex" xmlns:cx2="http://schemas.microsoft.com/office/drawing/2015/10/21/chartex" xmlns:cx3="http://schemas.microsoft.com/office/drawing/2016/5/9/chartex" xmlns:cx4="http://schemas.microsoft.com/office/drawing/2016/5/10/chartex" xmlns:cx5="http://schemas.microsoft.com/office/drawing/2016/5/11/chartex" xmlns:cx6="http://schemas.microsoft.com/office/drawing/2016/5/12/chartex" xmlns:cx7="http://schemas.microsoft.com/office/drawing/2016/5/13/chartex" xmlns:cx8="http://schemas.microsoft.com/office/drawing/2016/5/14/chartex" xmlns:mc="http://schemas.openxmlformats.org/markup-compatibility/2006" xmlns:aink="http://schemas.microsoft.com/office/drawing/2016/ink" xmlns:am3d="http://schemas.microsoft.com/office/drawing/2017/model3d" xmlns:o="urn:schemas-microsoft-com:office:office" xmlns:oel="http://schemas.microsoft.com/office/2019/extlst" xmlns:r="http://schemas.openxmlformats.org/officeDocument/2006/relationships" xmlns:m="http://schemas.openxmlformats.org/officeDocument/2006/math" xmlns:v="urn:schemas-microsoft-com:vml" xmlns:wp14="http://schemas.microsoft.com/office/word/2010/wordprocessingDrawing" xmlns:wp="http://schemas.openxmlformats.org/drawingml/2006/wordprocessingDrawing" xmlns:w10="urn:schemas-microsoft-com:office:word" xmlns:w="http://schemas.openxmlformats.org/wordprocessingml/2006/main" xmlns:w14="http://schemas.microsoft.com/office/word/2010/wordml" xmlns:w15="http://schemas.microsoft.com/office/word/2012/wordml" xmlns:w16cex="http://schemas.microsoft.com/office/word/2018/wordml/cex" xmlns:w16cid="http://schemas.microsoft.com/office/word/2016/wordml/cid" xmlns:w16="http://schemas.microsoft.com/office/word/2018/wordml" xmlns:w16sdtdh="http://schemas.microsoft.com/office/word/2020/wordml/sdtdatahash" xmlns:w16se="http://schemas.microsoft.com/office/word/2015/wordml/symex" xmlns:wpg="http://schemas.microsoft.com/office/word/2010/wordprocessingGroup" xmlns:wpi="http://schemas.microsoft.com/office/word/2010/wordprocessingInk" xmlns:wne="http://schemas.microsoft.com/office/word/2006/wordml" xmlns:wps="http://schemas.microsoft.com/office/word/2010/wordprocessingShape" mc:Ignorable="w14 w15 w16se w16cid w16 w16cex w16sdtdh wp14">
+  <w:p>
+    <w:pPr>
+      <w:pStyle w:val="Header"/>
+    </w:pPr>
+    <w:r>
+      <w:t xml:space="preserve">Wherever you see </w:t>
+    </w:r>
+    <w:r>
+      <w:rPr>
+        <w:color w:val="FF0000"/>
+      </w:rPr>
+      <w:t>red characters</w:t>
+    </w:r>
+    <w:r>
+      <w:t>, these need to be replaced by your information. This includes the &lt; &gt; symbols!</w:t>
+    </w:r>
+  </w:p>
+</w:hdr>
 </file>
 
 <file path=word/numbering.xml><?xml version="1.0" encoding="utf-8"?>
@@ -2112,6 +2185,50 @@
       <w:contextualSpacing/>
     </w:pPr>
   </w:style>
+  <w:style w:type="paragraph" w:styleId="Header">
+    <w:name w:val="header"/>
+    <w:basedOn w:val="Normal"/>
+    <w:link w:val="HeaderChar"/>
+    <w:uiPriority w:val="99"/>
+    <w:unhideWhenUsed/>
+    <w:rsid w:val="00C1192A"/>
+    <w:pPr>
+      <w:tabs>
+        <w:tab w:val="center" w:pos="4680"/>
+        <w:tab w:val="right" w:pos="9360"/>
+      </w:tabs>
+      <w:spacing w:after="0" w:line="240" w:lineRule="auto"/>
+    </w:pPr>
+  </w:style>
+  <w:style w:type="character" w:customStyle="1" w:styleId="HeaderChar">
+    <w:name w:val="Header Char"/>
+    <w:basedOn w:val="DefaultParagraphFont"/>
+    <w:link w:val="Header"/>
+    <w:uiPriority w:val="99"/>
+    <w:rsid w:val="00C1192A"/>
+  </w:style>
+  <w:style w:type="paragraph" w:styleId="Footer">
+    <w:name w:val="footer"/>
+    <w:basedOn w:val="Normal"/>
+    <w:link w:val="FooterChar"/>
+    <w:uiPriority w:val="99"/>
+    <w:unhideWhenUsed/>
+    <w:rsid w:val="00C1192A"/>
+    <w:pPr>
+      <w:tabs>
+        <w:tab w:val="center" w:pos="4680"/>
+        <w:tab w:val="right" w:pos="9360"/>
+      </w:tabs>
+      <w:spacing w:after="0" w:line="240" w:lineRule="auto"/>
+    </w:pPr>
+  </w:style>
+  <w:style w:type="character" w:customStyle="1" w:styleId="FooterChar">
+    <w:name w:val="Footer Char"/>
+    <w:basedOn w:val="DefaultParagraphFont"/>
+    <w:link w:val="Footer"/>
+    <w:uiPriority w:val="99"/>
+    <w:rsid w:val="00C1192A"/>
+  </w:style>
 </w:styles>
 </file>
 

</xml_diff>